<commit_message>
Update Carta de apresentação
</commit_message>
<xml_diff>
--- a/CARTA_DE_APRESENTA__O.docx
+++ b/CARTA_DE_APRESENTA__O.docx
@@ -1,6 +1,6 @@
 
 <file path=word/document.xml><?xml version="1.0" encoding="utf-8"?>
-<w:document xmlns:wpc="http://schemas.microsoft.com/office/word/2010/wordprocessingCanvas" xmlns:cx="http://schemas.microsoft.com/office/drawing/2014/chartex" xmlns:cx1="http://schemas.microsoft.com/office/drawing/2015/9/8/chartex" xmlns:cx2="http://schemas.microsoft.com/office/drawing/2015/10/21/chartex" xmlns:cx3="http://schemas.microsoft.com/office/drawing/2016/5/9/chartex" xmlns:cx4="http://schemas.microsoft.com/office/drawing/2016/5/10/chartex" xmlns:cx5="http://schemas.microsoft.com/office/drawing/2016/5/11/chartex" xmlns:cx6="http://schemas.microsoft.com/office/drawing/2016/5/12/chartex" xmlns:cx7="http://schemas.microsoft.com/office/drawing/2016/5/13/chartex" xmlns:cx8="http://schemas.microsoft.com/office/drawing/2016/5/14/chartex" xmlns:mc="http://schemas.openxmlformats.org/markup-compatibility/2006" xmlns:aink="http://schemas.microsoft.com/office/drawing/2016/ink" xmlns:am3d="http://schemas.microsoft.com/office/drawing/2017/model3d" xmlns:o="urn:schemas-microsoft-com:office:office" xmlns:oel="http://schemas.microsoft.com/office/2019/extlst" xmlns:r="http://schemas.openxmlformats.org/officeDocument/2006/relationships" xmlns:m="http://schemas.openxmlformats.org/officeDocument/2006/math" xmlns:v="urn:schemas-microsoft-com:vml" xmlns:wp14="http://schemas.microsoft.com/office/word/2010/wordprocessingDrawing" xmlns:wp="http://schemas.openxmlformats.org/drawingml/2006/wordprocessingDrawing" xmlns:w10="urn:schemas-microsoft-com:office:word" xmlns:w="http://schemas.openxmlformats.org/wordprocessingml/2006/main" xmlns:w14="http://schemas.microsoft.com/office/word/2010/wordml" xmlns:w15="http://schemas.microsoft.com/office/word/2012/wordml" xmlns:w16cex="http://schemas.microsoft.com/office/word/2018/wordml/cex" xmlns:w16cid="http://schemas.microsoft.com/office/word/2016/wordml/cid" xmlns:w16="http://schemas.microsoft.com/office/word/2018/wordml" xmlns:w16sdtdh="http://schemas.microsoft.com/office/word/2020/wordml/sdtdatahash" xmlns:w16se="http://schemas.microsoft.com/office/word/2015/wordml/symex" xmlns:wpg="http://schemas.microsoft.com/office/word/2010/wordprocessingGroup" xmlns:wpi="http://schemas.microsoft.com/office/word/2010/wordprocessingInk" xmlns:wne="http://schemas.microsoft.com/office/word/2006/wordml" xmlns:wps="http://schemas.microsoft.com/office/word/2010/wordprocessingShape" mc:Ignorable="w14 w15 w16se w16cid w16 w16cex w16sdtdh wp14">
+<w:document xmlns:wpc="http://schemas.microsoft.com/office/word/2010/wordprocessingCanvas" xmlns:cx="http://schemas.microsoft.com/office/drawing/2014/chartex" xmlns:mc="http://schemas.openxmlformats.org/markup-compatibility/2006" xmlns:o="urn:schemas-microsoft-com:office:office" xmlns:r="http://schemas.openxmlformats.org/officeDocument/2006/relationships" xmlns:m="http://schemas.openxmlformats.org/officeDocument/2006/math" xmlns:v="urn:schemas-microsoft-com:vml" xmlns:wp14="http://schemas.microsoft.com/office/word/2010/wordprocessingDrawing" xmlns:wp="http://schemas.openxmlformats.org/drawingml/2006/wordprocessingDrawing" xmlns:w10="urn:schemas-microsoft-com:office:word" xmlns:w="http://schemas.openxmlformats.org/wordprocessingml/2006/main" xmlns:w14="http://schemas.microsoft.com/office/word/2010/wordml" xmlns:w15="http://schemas.microsoft.com/office/word/2012/wordml" xmlns:w16se="http://schemas.microsoft.com/office/word/2015/wordml/symex" xmlns:wpg="http://schemas.microsoft.com/office/word/2010/wordprocessingGroup" xmlns:wpi="http://schemas.microsoft.com/office/word/2010/wordprocessingInk" xmlns:wne="http://schemas.microsoft.com/office/word/2006/wordml" xmlns:wps="http://schemas.microsoft.com/office/word/2010/wordprocessingShape" mc:Ignorable="w14 w15 w16se wp14">
   <w:body>
     <w:p>
       <w:pPr>
@@ -64,13 +64,13 @@
         <w:rPr>
           <w:rFonts w:ascii="Arial" w:hAnsi="Arial" w:cs="Arial"/>
         </w:rPr>
-        <w:t>&lt;IES&gt;</w:t>
-      </w:r>
-      <w:r>
-        <w:rPr>
-          <w:rFonts w:ascii="Arial" w:hAnsi="Arial" w:cs="Arial"/>
-        </w:rPr>
-        <w:t xml:space="preserve"> listado na tabela a final deste documento</w:t>
+        <w:t xml:space="preserve">Estácio de Sá - UNESA </w:t>
+      </w:r>
+      <w:r>
+        <w:rPr>
+          <w:rFonts w:ascii="Arial" w:hAnsi="Arial" w:cs="Arial"/>
+        </w:rPr>
+        <w:t>listado na tabela a final deste documento</w:t>
       </w:r>
       <w:r>
         <w:rPr>
@@ -82,19 +82,19 @@
         <w:rPr>
           <w:rFonts w:ascii="Arial" w:hAnsi="Arial" w:cs="Arial"/>
         </w:rPr>
-        <w:t>&lt;NOME DA DISCIPLINA&gt;</w:t>
-      </w:r>
-      <w:r>
-        <w:rPr>
-          <w:rFonts w:ascii="Arial" w:hAnsi="Arial" w:cs="Arial"/>
-        </w:rPr>
-        <w:t>, sob responsabilidade da</w:t>
-      </w:r>
-      <w:r>
-        <w:rPr>
-          <w:rFonts w:ascii="Arial" w:hAnsi="Arial" w:cs="Arial"/>
-        </w:rPr>
-        <w:t>/do</w:t>
+        <w:t>Programa de orientação a objetos em Java</w:t>
+      </w:r>
+      <w:r>
+        <w:rPr>
+          <w:rFonts w:ascii="Arial" w:hAnsi="Arial" w:cs="Arial"/>
+        </w:rPr>
+        <w:t xml:space="preserve">, sob responsabilidade </w:t>
+      </w:r>
+      <w:r>
+        <w:rPr>
+          <w:rFonts w:ascii="Arial" w:hAnsi="Arial" w:cs="Arial"/>
+        </w:rPr>
+        <w:t>do</w:t>
       </w:r>
       <w:r>
         <w:rPr>
@@ -106,25 +106,13 @@
         <w:rPr>
           <w:rFonts w:ascii="Arial" w:hAnsi="Arial" w:cs="Arial"/>
         </w:rPr>
-        <w:t xml:space="preserve"> </w:t>
-      </w:r>
-      <w:r>
-        <w:rPr>
-          <w:rFonts w:ascii="Arial" w:hAnsi="Arial" w:cs="Arial"/>
-        </w:rPr>
-        <w:t>&lt;</w:t>
-      </w:r>
-      <w:r>
-        <w:rPr>
-          <w:rFonts w:ascii="Arial" w:hAnsi="Arial" w:cs="Arial"/>
-        </w:rPr>
-        <w:t>NOME DO PROFESSOR</w:t>
-      </w:r>
-      <w:r>
-        <w:rPr>
-          <w:rFonts w:ascii="Arial" w:hAnsi="Arial" w:cs="Arial"/>
-        </w:rPr>
-        <w:t>&gt;.</w:t>
+        <w:t xml:space="preserve"> Ronaldo Candido</w:t>
+      </w:r>
+      <w:r>
+        <w:rPr>
+          <w:rFonts w:ascii="Arial" w:hAnsi="Arial" w:cs="Arial"/>
+        </w:rPr>
+        <w:t>.</w:t>
       </w:r>
     </w:p>
     <w:p>
@@ -164,19 +152,31 @@
         <w:rPr>
           <w:rFonts w:ascii="Arial" w:hAnsi="Arial" w:cs="Arial"/>
         </w:rPr>
-        <w:t xml:space="preserve">, a </w:t>
-      </w:r>
-      <w:r>
-        <w:rPr>
-          <w:rFonts w:ascii="Arial" w:hAnsi="Arial" w:cs="Arial"/>
-        </w:rPr>
-        <w:t>&lt;IES&gt;</w:t>
-      </w:r>
-      <w:r>
-        <w:rPr>
-          <w:rFonts w:ascii="Arial" w:hAnsi="Arial" w:cs="Arial"/>
-        </w:rPr>
-        <w:t xml:space="preserve"> desenvolve </w:t>
+        <w:t>, a</w:t>
+      </w:r>
+      <w:r>
+        <w:rPr>
+          <w:rFonts w:ascii="Arial" w:hAnsi="Arial" w:cs="Arial"/>
+        </w:rPr>
+        <w:t xml:space="preserve"> Estácio de Sá </w:t>
+      </w:r>
+      <w:r>
+        <w:rPr>
+          <w:rFonts w:ascii="Arial" w:hAnsi="Arial" w:cs="Arial"/>
+        </w:rPr>
+        <w:t>- UNESA</w:t>
+      </w:r>
+      <w:r>
+        <w:rPr>
+          <w:rFonts w:ascii="Arial" w:hAnsi="Arial" w:cs="Arial"/>
+        </w:rPr>
+        <w:t xml:space="preserve"> </w:t>
+      </w:r>
+      <w:r>
+        <w:rPr>
+          <w:rFonts w:ascii="Arial" w:hAnsi="Arial" w:cs="Arial"/>
+        </w:rPr>
+        <w:t xml:space="preserve">desenvolve </w:t>
       </w:r>
       <w:r>
         <w:rPr>
@@ -184,12 +184,14 @@
         </w:rPr>
         <w:t xml:space="preserve">atividade </w:t>
       </w:r>
+      <w:proofErr w:type="spellStart"/>
       <w:r>
         <w:rPr>
           <w:rFonts w:ascii="Arial" w:hAnsi="Arial" w:cs="Arial"/>
         </w:rPr>
         <w:t>extensionista</w:t>
       </w:r>
+      <w:proofErr w:type="spellEnd"/>
       <w:r>
         <w:rPr>
           <w:rFonts w:ascii="Arial" w:hAnsi="Arial" w:cs="Arial"/>
@@ -318,25 +320,7 @@
         <w:rPr>
           <w:rFonts w:ascii="Arial" w:hAnsi="Arial" w:cs="Arial"/>
         </w:rPr>
-        <w:t>&lt;TEMA X&gt;</w:t>
-      </w:r>
-      <w:r>
-        <w:rPr>
-          <w:rFonts w:ascii="Arial" w:hAnsi="Arial" w:cs="Arial"/>
-        </w:rPr>
-        <w:t xml:space="preserve">, </w:t>
-      </w:r>
-      <w:r>
-        <w:rPr>
-          <w:rFonts w:ascii="Arial" w:hAnsi="Arial" w:cs="Arial"/>
-        </w:rPr>
-        <w:t>&lt;TEMA Y&gt;</w:t>
-      </w:r>
-      <w:r>
-        <w:rPr>
-          <w:rFonts w:ascii="Arial" w:hAnsi="Arial" w:cs="Arial"/>
-        </w:rPr>
-        <w:t>, ...</w:t>
+        <w:t>Programas Orientados a Java,</w:t>
       </w:r>
       <w:r>
         <w:rPr>
@@ -348,7 +332,19 @@
         <w:rPr>
           <w:rFonts w:ascii="Arial" w:hAnsi="Arial" w:cs="Arial"/>
         </w:rPr>
-        <w:t>&lt;TEMA Z&gt;</w:t>
+        <w:t>Programas Orientados a</w:t>
+      </w:r>
+      <w:r>
+        <w:rPr>
+          <w:rFonts w:ascii="Arial" w:hAnsi="Arial" w:cs="Arial"/>
+        </w:rPr>
+        <w:t xml:space="preserve"> Objetos em </w:t>
+      </w:r>
+      <w:r>
+        <w:rPr>
+          <w:rFonts w:ascii="Arial" w:hAnsi="Arial" w:cs="Arial"/>
+        </w:rPr>
+        <w:t>Java</w:t>
       </w:r>
       <w:r>
         <w:rPr>
@@ -546,19 +542,42 @@
           <w:shd w:val="clear" w:color="auto" w:fill="FFFFFF"/>
         </w:rPr>
       </w:pPr>
-      <w:r>
-        <w:rPr>
-          <w:rFonts w:ascii="Arial" w:hAnsi="Arial" w:cs="Arial"/>
-          <w:shd w:val="clear" w:color="auto" w:fill="FFFFFF"/>
-        </w:rPr>
-        <w:t>não há cobrança de remuneração de qualquer natureza</w:t>
-      </w:r>
-      <w:r>
-        <w:rPr>
-          <w:rFonts w:ascii="Arial" w:hAnsi="Arial" w:cs="Arial"/>
-          <w:shd w:val="clear" w:color="auto" w:fill="FFFFFF"/>
-        </w:rPr>
-        <w:t xml:space="preserve"> por parte da &lt;IES&gt;,</w:t>
+      <w:proofErr w:type="gramStart"/>
+      <w:r>
+        <w:rPr>
+          <w:rFonts w:ascii="Arial" w:hAnsi="Arial" w:cs="Arial"/>
+          <w:shd w:val="clear" w:color="auto" w:fill="FFFFFF"/>
+        </w:rPr>
+        <w:t>não</w:t>
+      </w:r>
+      <w:proofErr w:type="gramEnd"/>
+      <w:r>
+        <w:rPr>
+          <w:rFonts w:ascii="Arial" w:hAnsi="Arial" w:cs="Arial"/>
+          <w:shd w:val="clear" w:color="auto" w:fill="FFFFFF"/>
+        </w:rPr>
+        <w:t xml:space="preserve"> há cobrança de remuneração de qualquer natureza</w:t>
+      </w:r>
+      <w:r>
+        <w:rPr>
+          <w:rFonts w:ascii="Arial" w:hAnsi="Arial" w:cs="Arial"/>
+          <w:shd w:val="clear" w:color="auto" w:fill="FFFFFF"/>
+        </w:rPr>
+        <w:t xml:space="preserve"> por parte da </w:t>
+      </w:r>
+      <w:r>
+        <w:rPr>
+          <w:rFonts w:ascii="Arial" w:hAnsi="Arial" w:cs="Arial"/>
+          <w:shd w:val="clear" w:color="auto" w:fill="FFFFFF"/>
+        </w:rPr>
+        <w:t>Estácio de Sá</w:t>
+      </w:r>
+      <w:r>
+        <w:rPr>
+          <w:rFonts w:ascii="Arial" w:hAnsi="Arial" w:cs="Arial"/>
+          <w:shd w:val="clear" w:color="auto" w:fill="FFFFFF"/>
+        </w:rPr>
+        <w:t>,</w:t>
       </w:r>
       <w:r>
         <w:rPr>
@@ -589,12 +608,21 @@
           <w:shd w:val="clear" w:color="auto" w:fill="FFFFFF"/>
         </w:rPr>
       </w:pPr>
-      <w:r>
-        <w:rPr>
-          <w:rFonts w:ascii="Arial" w:hAnsi="Arial" w:cs="Arial"/>
-          <w:shd w:val="clear" w:color="auto" w:fill="FFFFFF"/>
-        </w:rPr>
-        <w:t xml:space="preserve">as atividades desenvolvidas no âmbito </w:t>
+      <w:proofErr w:type="gramStart"/>
+      <w:r>
+        <w:rPr>
+          <w:rFonts w:ascii="Arial" w:hAnsi="Arial" w:cs="Arial"/>
+          <w:shd w:val="clear" w:color="auto" w:fill="FFFFFF"/>
+        </w:rPr>
+        <w:t>as</w:t>
+      </w:r>
+      <w:proofErr w:type="gramEnd"/>
+      <w:r>
+        <w:rPr>
+          <w:rFonts w:ascii="Arial" w:hAnsi="Arial" w:cs="Arial"/>
+          <w:shd w:val="clear" w:color="auto" w:fill="FFFFFF"/>
+        </w:rPr>
+        <w:t xml:space="preserve"> atividades desenvolvidas no âmbito </w:t>
       </w:r>
       <w:r>
         <w:rPr>
@@ -629,14 +657,41 @@
           <w:rFonts w:ascii="Arial" w:hAnsi="Arial" w:cs="Arial"/>
           <w:shd w:val="clear" w:color="auto" w:fill="FFFFFF"/>
         </w:rPr>
-        <w:t xml:space="preserve"> da &lt;IES&gt;</w:t>
-      </w:r>
-      <w:r>
-        <w:rPr>
-          <w:rFonts w:ascii="Arial" w:hAnsi="Arial" w:cs="Arial"/>
-          <w:shd w:val="clear" w:color="auto" w:fill="FFFFFF"/>
-        </w:rPr>
-        <w:t>, disciplina &lt;NOME DA DISCIPLINA&gt;,</w:t>
+        <w:t xml:space="preserve"> da </w:t>
+      </w:r>
+      <w:r>
+        <w:rPr>
+          <w:rFonts w:ascii="Arial" w:hAnsi="Arial" w:cs="Arial"/>
+          <w:shd w:val="clear" w:color="auto" w:fill="FFFFFF"/>
+        </w:rPr>
+        <w:t xml:space="preserve">Estácio de Sá </w:t>
+      </w:r>
+      <w:r>
+        <w:rPr>
+          <w:rFonts w:ascii="Arial" w:hAnsi="Arial" w:cs="Arial"/>
+        </w:rPr>
+        <w:t>- UNESA</w:t>
+      </w:r>
+      <w:r>
+        <w:rPr>
+          <w:rFonts w:ascii="Arial" w:hAnsi="Arial" w:cs="Arial"/>
+          <w:shd w:val="clear" w:color="auto" w:fill="FFFFFF"/>
+        </w:rPr>
+        <w:t xml:space="preserve">, disciplina </w:t>
+      </w:r>
+      <w:r>
+        <w:rPr>
+          <w:rFonts w:ascii="Arial" w:hAnsi="Arial" w:cs="Arial"/>
+          <w:shd w:val="clear" w:color="auto" w:fill="FFFFFF"/>
+        </w:rPr>
+        <w:t>Programação orientada a objetos em Java</w:t>
+      </w:r>
+      <w:r>
+        <w:rPr>
+          <w:rFonts w:ascii="Arial" w:hAnsi="Arial" w:cs="Arial"/>
+          <w:shd w:val="clear" w:color="auto" w:fill="FFFFFF"/>
+        </w:rPr>
+        <w:t>,</w:t>
       </w:r>
       <w:r>
         <w:rPr>
@@ -752,12 +807,21 @@
           <w:shd w:val="clear" w:color="auto" w:fill="FFFFFF"/>
         </w:rPr>
       </w:pPr>
-      <w:r>
-        <w:rPr>
-          <w:rFonts w:ascii="Arial" w:hAnsi="Arial" w:cs="Arial"/>
-          <w:shd w:val="clear" w:color="auto" w:fill="FFFFFF"/>
-        </w:rPr>
-        <w:t>os resultados do projeto p</w:t>
+      <w:proofErr w:type="gramStart"/>
+      <w:r>
+        <w:rPr>
+          <w:rFonts w:ascii="Arial" w:hAnsi="Arial" w:cs="Arial"/>
+          <w:shd w:val="clear" w:color="auto" w:fill="FFFFFF"/>
+        </w:rPr>
+        <w:t>os</w:t>
+      </w:r>
+      <w:proofErr w:type="gramEnd"/>
+      <w:r>
+        <w:rPr>
+          <w:rFonts w:ascii="Arial" w:hAnsi="Arial" w:cs="Arial"/>
+          <w:shd w:val="clear" w:color="auto" w:fill="FFFFFF"/>
+        </w:rPr>
+        <w:t xml:space="preserve"> resultados do projeto p</w:t>
       </w:r>
       <w:r>
         <w:rPr>
@@ -820,7 +884,26 @@
           <w:rFonts w:ascii="Arial" w:hAnsi="Arial" w:cs="Arial"/>
           <w:shd w:val="clear" w:color="auto" w:fill="FFFFFF"/>
         </w:rPr>
-        <w:t>e à &lt;IES&gt;</w:t>
+        <w:t xml:space="preserve">e à </w:t>
+      </w:r>
+      <w:r>
+        <w:rPr>
+          <w:rFonts w:ascii="Arial" w:hAnsi="Arial" w:cs="Arial"/>
+          <w:shd w:val="clear" w:color="auto" w:fill="FFFFFF"/>
+        </w:rPr>
+        <w:t xml:space="preserve">Estácio de Sá </w:t>
+      </w:r>
+      <w:r>
+        <w:rPr>
+          <w:rFonts w:ascii="Arial" w:hAnsi="Arial" w:cs="Arial"/>
+        </w:rPr>
+        <w:t>–</w:t>
+      </w:r>
+      <w:r>
+        <w:rPr>
+          <w:rFonts w:ascii="Arial" w:hAnsi="Arial" w:cs="Arial"/>
+        </w:rPr>
+        <w:t xml:space="preserve"> UNESA</w:t>
       </w:r>
       <w:r>
         <w:rPr>
@@ -1012,7 +1095,7 @@
           <w:color w:val="222222"/>
           <w:shd w:val="clear" w:color="auto" w:fill="FFFFFF"/>
         </w:rPr>
-        <w:t>. &lt;INFORMAÇÕES DE CONTADOS DOS MEMBROS DO GRUPO E</w:t>
+        <w:t xml:space="preserve">. </w:t>
       </w:r>
       <w:r>
         <w:rPr>
@@ -1020,7 +1103,7 @@
           <w:color w:val="222222"/>
           <w:shd w:val="clear" w:color="auto" w:fill="FFFFFF"/>
         </w:rPr>
-        <w:t xml:space="preserve"> DO DOCENTE</w:t>
+        <w:t xml:space="preserve">Prof. Ronaldo Cândido dos Santos – 21983307379 </w:t>
       </w:r>
       <w:r>
         <w:rPr>
@@ -1028,7 +1111,7 @@
           <w:color w:val="222222"/>
           <w:shd w:val="clear" w:color="auto" w:fill="FFFFFF"/>
         </w:rPr>
-        <w:t>&gt;</w:t>
+        <w:t>E-mail</w:t>
       </w:r>
       <w:r>
         <w:rPr>
@@ -1036,7 +1119,41 @@
           <w:color w:val="222222"/>
           <w:shd w:val="clear" w:color="auto" w:fill="FFFFFF"/>
         </w:rPr>
-        <w:t>.</w:t>
+        <w:t xml:space="preserve">: </w:t>
+      </w:r>
+      <w:hyperlink r:id="rId8" w:history="1">
+        <w:r>
+          <w:rPr>
+            <w:rStyle w:val="Hyperlink"/>
+            <w:rFonts w:ascii="Arial" w:hAnsi="Arial" w:cs="Arial"/>
+            <w:shd w:val="clear" w:color="auto" w:fill="FFFFFF"/>
+          </w:rPr>
+          <w:t>Ronaldo.candido@estacio.br</w:t>
+        </w:r>
+      </w:hyperlink>
+      <w:r>
+        <w:rPr>
+          <w:rFonts w:ascii="Arial" w:hAnsi="Arial" w:cs="Arial"/>
+          <w:color w:val="222222"/>
+          <w:shd w:val="clear" w:color="auto" w:fill="FFFFFF"/>
+        </w:rPr>
+        <w:t xml:space="preserve"> e Diego Braga Abrantes – 21969708525 </w:t>
+      </w:r>
+      <w:r>
+        <w:rPr>
+          <w:rFonts w:ascii="Arial" w:hAnsi="Arial" w:cs="Arial"/>
+          <w:color w:val="222222"/>
+          <w:shd w:val="clear" w:color="auto" w:fill="FFFFFF"/>
+        </w:rPr>
+        <w:t>E-mail</w:t>
+      </w:r>
+      <w:r>
+        <w:rPr>
+          <w:rFonts w:ascii="Arial" w:hAnsi="Arial" w:cs="Arial"/>
+          <w:color w:val="222222"/>
+          <w:shd w:val="clear" w:color="auto" w:fill="FFFFFF"/>
+        </w:rPr>
+        <w:t>: d.braga.abrantes@gmail.com</w:t>
       </w:r>
     </w:p>
     <w:p>
@@ -1073,12 +1190,15 @@
       </w:tblPr>
       <w:tblGrid>
         <w:gridCol w:w="6153"/>
-        <w:gridCol w:w="2346"/>
+        <w:gridCol w:w="1460"/>
       </w:tblGrid>
       <w:tr>
+        <w:trPr>
+          <w:trHeight w:val="286"/>
+        </w:trPr>
         <w:tc>
           <w:tcPr>
-            <w:tcW w:w="8499" w:type="dxa"/>
+            <w:tcW w:w="6431" w:type="dxa"/>
             <w:gridSpan w:val="2"/>
             <w:tcBorders>
               <w:bottom w:val="single" w:sz="4" w:space="0" w:color="auto"/>
@@ -1089,6 +1209,8 @@
               <w:spacing w:after="0"/>
               <w:jc w:val="center"/>
             </w:pPr>
+            <w:bookmarkStart w:id="0" w:name="_GoBack"/>
+            <w:bookmarkEnd w:id="0"/>
             <w:r>
               <w:t>Grupo de Alunos</w:t>
             </w:r>
@@ -1096,9 +1218,12 @@
         </w:tc>
       </w:tr>
       <w:tr>
+        <w:trPr>
+          <w:trHeight w:val="925"/>
+        </w:trPr>
         <w:tc>
           <w:tcPr>
-            <w:tcW w:w="8499" w:type="dxa"/>
+            <w:tcW w:w="6431" w:type="dxa"/>
             <w:gridSpan w:val="2"/>
             <w:tcBorders>
               <w:top w:val="single" w:sz="4" w:space="0" w:color="auto"/>
@@ -1124,19 +1249,10 @@
               <w:jc w:val="center"/>
             </w:pPr>
             <w:r>
-              <w:t xml:space="preserve">&lt;NOME </w:t>
-            </w:r>
-            <w:r>
-              <w:t xml:space="preserve">COMPLETO </w:t>
-            </w:r>
-            <w:r>
-              <w:t xml:space="preserve">DO </w:t>
-            </w:r>
-            <w:r>
-              <w:t>ALUNO 1</w:t>
-            </w:r>
-            <w:r>
-              <w:t>&gt;</w:t>
+              <w:t>Diego Braga Abrantes</w:t>
+            </w:r>
+            <w:r>
+              <w:t>.</w:t>
             </w:r>
           </w:p>
           <w:p>
@@ -1145,13 +1261,10 @@
               <w:jc w:val="center"/>
             </w:pPr>
             <w:r>
-              <w:t>Matrícula: &lt;MATRÍCULA</w:t>
-            </w:r>
-            <w:r>
-              <w:t xml:space="preserve"> DO ALUNO 1</w:t>
-            </w:r>
-            <w:r>
-              <w:t>&gt;</w:t>
+              <w:t xml:space="preserve">Matrícula: </w:t>
+            </w:r>
+            <w:r>
+              <w:t>202202153419</w:t>
             </w:r>
           </w:p>
           <w:p>
@@ -1168,11 +1281,11 @@
       </w:tr>
       <w:tr>
         <w:trPr>
-          <w:trHeight w:val="484"/>
+          <w:trHeight w:val="514"/>
         </w:trPr>
         <w:tc>
           <w:tcPr>
-            <w:tcW w:w="8499" w:type="dxa"/>
+            <w:tcW w:w="6431" w:type="dxa"/>
             <w:gridSpan w:val="2"/>
             <w:tcBorders>
               <w:top w:val="single" w:sz="4" w:space="0" w:color="auto"/>
@@ -1198,13 +1311,10 @@
               <w:jc w:val="center"/>
             </w:pPr>
             <w:r>
-              <w:t xml:space="preserve">&lt;NOME COMPLETO DO ALUNO </w:t>
-            </w:r>
-            <w:r>
-              <w:t>2</w:t>
-            </w:r>
-            <w:r>
-              <w:t>&gt;</w:t>
+              <w:t>Lucas Ribeiro Rodrigues da Silva</w:t>
+            </w:r>
+            <w:r>
+              <w:t>.</w:t>
             </w:r>
           </w:p>
           <w:p>
@@ -1212,21 +1322,21 @@
               <w:jc w:val="center"/>
             </w:pPr>
             <w:r>
-              <w:t xml:space="preserve">Matrícula: &lt;MATRÍCULA DO ALUNO </w:t>
-            </w:r>
-            <w:r>
-              <w:t>2</w:t>
-            </w:r>
-            <w:r>
-              <w:t>&gt;</w:t>
+              <w:t>M</w:t>
+            </w:r>
+            <w:r>
+              <w:t>atrícula: 202304304343</w:t>
             </w:r>
           </w:p>
         </w:tc>
       </w:tr>
       <w:tr>
+        <w:trPr>
+          <w:trHeight w:val="941"/>
+        </w:trPr>
         <w:tc>
           <w:tcPr>
-            <w:tcW w:w="8499" w:type="dxa"/>
+            <w:tcW w:w="6431" w:type="dxa"/>
             <w:gridSpan w:val="2"/>
             <w:tcBorders>
               <w:top w:val="single" w:sz="4" w:space="0" w:color="auto"/>
@@ -1251,14 +1361,16 @@
               <w:spacing w:after="0" w:line="240" w:lineRule="auto"/>
               <w:jc w:val="center"/>
             </w:pPr>
-            <w:r>
-              <w:t xml:space="preserve">&lt;NOME COMPLETO DO ALUNO </w:t>
-            </w:r>
-            <w:r>
-              <w:t>3</w:t>
-            </w:r>
-            <w:r>
-              <w:t>&gt;</w:t>
+            <w:proofErr w:type="spellStart"/>
+            <w:r>
+              <w:t>Lucca</w:t>
+            </w:r>
+            <w:proofErr w:type="spellEnd"/>
+            <w:r>
+              <w:t xml:space="preserve"> Borges Pereira Martins</w:t>
+            </w:r>
+            <w:r>
+              <w:t>.</w:t>
             </w:r>
           </w:p>
           <w:p>
@@ -1266,21 +1378,21 @@
               <w:jc w:val="center"/>
             </w:pPr>
             <w:r>
-              <w:t xml:space="preserve">Matrícula: &lt;MATRÍCULA DO ALUNO </w:t>
-            </w:r>
-            <w:r>
-              <w:t>3</w:t>
-            </w:r>
-            <w:r>
-              <w:t>&gt;</w:t>
+              <w:t>M</w:t>
+            </w:r>
+            <w:r>
+              <w:t>atrícula: 202308287842</w:t>
             </w:r>
           </w:p>
         </w:tc>
       </w:tr>
       <w:tr>
+        <w:trPr>
+          <w:trHeight w:val="957"/>
+        </w:trPr>
         <w:tc>
           <w:tcPr>
-            <w:tcW w:w="8499" w:type="dxa"/>
+            <w:tcW w:w="6431" w:type="dxa"/>
             <w:gridSpan w:val="2"/>
             <w:tcBorders>
               <w:top w:val="single" w:sz="4" w:space="0" w:color="auto"/>
@@ -1306,13 +1418,15 @@
               <w:jc w:val="center"/>
             </w:pPr>
             <w:r>
-              <w:t xml:space="preserve">&lt;NOME COMPLETO DO ALUNO </w:t>
-            </w:r>
-            <w:r>
-              <w:t>4</w:t>
-            </w:r>
-            <w:r>
-              <w:t>&gt;</w:t>
+              <w:t xml:space="preserve">Pedro Longo </w:t>
+            </w:r>
+            <w:proofErr w:type="spellStart"/>
+            <w:r>
+              <w:t>Lyrio</w:t>
+            </w:r>
+            <w:proofErr w:type="spellEnd"/>
+            <w:r>
+              <w:t>.</w:t>
             </w:r>
           </w:p>
           <w:p>
@@ -1320,74 +1434,18 @@
               <w:jc w:val="center"/>
             </w:pPr>
             <w:r>
-              <w:t xml:space="preserve">Matrícula: &lt;MATRÍCULA DO ALUNO </w:t>
-            </w:r>
-            <w:r>
-              <w:t>4</w:t>
-            </w:r>
-            <w:r>
-              <w:t>&gt;</w:t>
+              <w:t>Matrícula: 202304185999</w:t>
             </w:r>
           </w:p>
         </w:tc>
       </w:tr>
       <w:tr>
+        <w:trPr>
+          <w:trHeight w:val="1005"/>
+        </w:trPr>
         <w:tc>
           <w:tcPr>
-            <w:tcW w:w="8499" w:type="dxa"/>
-            <w:gridSpan w:val="2"/>
-            <w:tcBorders>
-              <w:top w:val="single" w:sz="4" w:space="0" w:color="auto"/>
-              <w:left w:val="single" w:sz="4" w:space="0" w:color="auto"/>
-              <w:bottom w:val="single" w:sz="4" w:space="0" w:color="auto"/>
-              <w:right w:val="single" w:sz="4" w:space="0" w:color="auto"/>
-            </w:tcBorders>
-            <w:vAlign w:val="center"/>
-          </w:tcPr>
-          <w:p>
-            <w:pPr>
-              <w:spacing w:after="0" w:line="240" w:lineRule="auto"/>
-              <w:jc w:val="center"/>
-            </w:pPr>
-            <w:r>
-              <w:t xml:space="preserve"> </w:t>
-            </w:r>
-          </w:p>
-          <w:p>
-            <w:pPr>
-              <w:spacing w:after="0" w:line="240" w:lineRule="auto"/>
-              <w:jc w:val="center"/>
-            </w:pPr>
-            <w:r>
-              <w:t xml:space="preserve">&lt;NOME COMPLETO DO ALUNO </w:t>
-            </w:r>
-            <w:r>
-              <w:t>5</w:t>
-            </w:r>
-            <w:r>
-              <w:t>&gt;</w:t>
-            </w:r>
-          </w:p>
-          <w:p>
-            <w:pPr>
-              <w:jc w:val="center"/>
-            </w:pPr>
-            <w:r>
-              <w:t xml:space="preserve">Matrícula: &lt;MATRÍCULA DO ALUNO </w:t>
-            </w:r>
-            <w:r>
-              <w:t>5</w:t>
-            </w:r>
-            <w:r>
-              <w:t>&gt;</w:t>
-            </w:r>
-          </w:p>
-        </w:tc>
-      </w:tr>
-      <w:tr>
-        <w:tc>
-          <w:tcPr>
-            <w:tcW w:w="8499" w:type="dxa"/>
+            <w:tcW w:w="6431" w:type="dxa"/>
             <w:gridSpan w:val="2"/>
             <w:tcBorders>
               <w:top w:val="single" w:sz="4" w:space="0" w:color="auto"/>
@@ -1434,9 +1492,12 @@
         </w:tc>
       </w:tr>
       <w:tr>
+        <w:trPr>
+          <w:trHeight w:val="254"/>
+        </w:trPr>
         <w:tc>
           <w:tcPr>
-            <w:tcW w:w="8499" w:type="dxa"/>
+            <w:tcW w:w="6431" w:type="dxa"/>
             <w:gridSpan w:val="2"/>
             <w:tcBorders>
               <w:top w:val="nil"/>
@@ -1472,12 +1533,13 @@
         </w:tblPrEx>
         <w:trPr>
           <w:gridAfter w:val="1"/>
-          <w:wAfter w:w="3905" w:type="dxa"/>
+          <w:wAfter w:w="1460" w:type="dxa"/>
+          <w:trHeight w:val="1532"/>
           <w:jc w:val="center"/>
         </w:trPr>
         <w:tc>
           <w:tcPr>
-            <w:tcW w:w="4594" w:type="dxa"/>
+            <w:tcW w:w="4971" w:type="dxa"/>
           </w:tcPr>
           <w:p>
             <w:pPr>
@@ -1495,7 +1557,12 @@
               <w:jc w:val="center"/>
             </w:pPr>
             <w:r>
-              <w:t>&lt;NOME DO DOCENTE&gt;</w:t>
+              <w:rPr>
+                <w:rFonts w:ascii="Arial" w:hAnsi="Arial" w:cs="Arial"/>
+                <w:color w:val="222222"/>
+                <w:shd w:val="clear" w:color="auto" w:fill="FFFFFF"/>
+              </w:rPr>
+              <w:t>Ronaldo Cândido dos Santos</w:t>
             </w:r>
           </w:p>
           <w:p>
@@ -1505,7 +1572,25 @@
               <w:jc w:val="center"/>
             </w:pPr>
             <w:r>
-              <w:t>Docente da disciplina &lt;NOME DA DISCIPLINA&gt;</w:t>
+              <w:t>Docente da disciplina</w:t>
+            </w:r>
+            <w:r>
+              <w:t>:</w:t>
+            </w:r>
+            <w:r>
+              <w:t xml:space="preserve"> </w:t>
+            </w:r>
+            <w:r>
+              <w:t>Pro</w:t>
+            </w:r>
+            <w:r>
+              <w:t xml:space="preserve">grama de Orientação </w:t>
+            </w:r>
+            <w:r>
+              <w:t xml:space="preserve">‎ ‎ ‎ ‎ ‎ ‎ ‎ ‎ ‎ ‎ ‎ ‎ ‎ ‎ ‎ ‎ ‎ ‎ ‎ ‎ ‎ ‎ ‎ ‎ ‎ ‎ ‎ ‎ ‎ ‎ ‎ ‎ ‎ ‎ ‎ ‎ ‎ ‎ ‎ ‎ ‎ ‎ ‎ ‎ ‎ ‎ ‎ ‎ ‎ ‎ ‎ </w:t>
+            </w:r>
+            <w:r>
+              <w:t>a Objetos em Java</w:t>
             </w:r>
           </w:p>
           <w:p>
@@ -1515,7 +1600,10 @@
               <w:jc w:val="center"/>
             </w:pPr>
             <w:r>
-              <w:t>Semestre &lt;ANO.SEMESTRE&gt;</w:t>
+              <w:t xml:space="preserve">Semestre: </w:t>
+            </w:r>
+            <w:r>
+              <w:t>2024.1</w:t>
             </w:r>
           </w:p>
           <w:p>
@@ -1525,8 +1613,43 @@
               <w:jc w:val="center"/>
             </w:pPr>
             <w:r>
-              <w:t>Matrícula: &lt;MATRÍCULA&gt;</w:t>
-            </w:r>
+              <w:t>Matrícula: 1056591</w:t>
+            </w:r>
+          </w:p>
+        </w:tc>
+      </w:tr>
+      <w:tr>
+        <w:tblPrEx>
+          <w:jc w:val="center"/>
+          <w:tblInd w:w="0" w:type="dxa"/>
+          <w:tblBorders>
+            <w:top w:val="none" w:sz="0" w:space="0" w:color="auto"/>
+            <w:left w:val="none" w:sz="0" w:space="0" w:color="auto"/>
+            <w:bottom w:val="none" w:sz="0" w:space="0" w:color="auto"/>
+            <w:right w:val="none" w:sz="0" w:space="0" w:color="auto"/>
+            <w:insideH w:val="none" w:sz="0" w:space="0" w:color="auto"/>
+            <w:insideV w:val="none" w:sz="0" w:space="0" w:color="auto"/>
+          </w:tblBorders>
+          <w:tblCellMar>
+            <w:left w:w="0" w:type="dxa"/>
+            <w:right w:w="0" w:type="dxa"/>
+          </w:tblCellMar>
+        </w:tblPrEx>
+        <w:trPr>
+          <w:gridAfter w:val="1"/>
+          <w:wAfter w:w="1460" w:type="dxa"/>
+          <w:trHeight w:val="1532"/>
+          <w:jc w:val="center"/>
+        </w:trPr>
+        <w:tc>
+          <w:tcPr>
+            <w:tcW w:w="4971" w:type="dxa"/>
+          </w:tcPr>
+          <w:p>
+            <w:pPr>
+              <w:ind w:firstLine="2268"/>
+              <w:jc w:val="center"/>
+            </w:pPr>
           </w:p>
         </w:tc>
       </w:tr>
@@ -1534,19 +1657,15 @@
     <w:p/>
     <w:p>
       <w:r>
-        <w:t>&lt;</w:t>
-      </w:r>
-      <w:r>
-        <w:t>CIDADE</w:t>
-      </w:r>
-      <w:r>
-        <w:t xml:space="preserve">&gt;, </w:t>
-      </w:r>
-      <w:r>
-        <w:t>&lt;DIA/MES/ANO</w:t>
-      </w:r>
-      <w:r>
-        <w:t>&gt;</w:t>
+        <w:t>Rio de Janeiro, ___</w:t>
+      </w:r>
+      <w:proofErr w:type="spellStart"/>
+      <w:r>
+        <w:t>de____________de</w:t>
+      </w:r>
+      <w:proofErr w:type="spellEnd"/>
+      <w:r>
+        <w:t xml:space="preserve"> 2024.</w:t>
       </w:r>
     </w:p>
     <w:sectPr>
@@ -1560,7 +1679,7 @@
 </file>
 
 <file path=word/numbering.xml><?xml version="1.0" encoding="utf-8"?>
-<w:numbering xmlns:wpc="http://schemas.microsoft.com/office/word/2010/wordprocessingCanvas" xmlns:cx="http://schemas.microsoft.com/office/drawing/2014/chartex" xmlns:cx1="http://schemas.microsoft.com/office/drawing/2015/9/8/chartex" xmlns:cx2="http://schemas.microsoft.com/office/drawing/2015/10/21/chartex" xmlns:cx3="http://schemas.microsoft.com/office/drawing/2016/5/9/chartex" xmlns:cx4="http://schemas.microsoft.com/office/drawing/2016/5/10/chartex" xmlns:cx5="http://schemas.microsoft.com/office/drawing/2016/5/11/chartex" xmlns:cx6="http://schemas.microsoft.com/office/drawing/2016/5/12/chartex" xmlns:cx7="http://schemas.microsoft.com/office/drawing/2016/5/13/chartex" xmlns:cx8="http://schemas.microsoft.com/office/drawing/2016/5/14/chartex" xmlns:mc="http://schemas.openxmlformats.org/markup-compatibility/2006" xmlns:aink="http://schemas.microsoft.com/office/drawing/2016/ink" xmlns:am3d="http://schemas.microsoft.com/office/drawing/2017/model3d" xmlns:o="urn:schemas-microsoft-com:office:office" xmlns:oel="http://schemas.microsoft.com/office/2019/extlst" xmlns:r="http://schemas.openxmlformats.org/officeDocument/2006/relationships" xmlns:m="http://schemas.openxmlformats.org/officeDocument/2006/math" xmlns:v="urn:schemas-microsoft-com:vml" xmlns:wp14="http://schemas.microsoft.com/office/word/2010/wordprocessingDrawing" xmlns:wp="http://schemas.openxmlformats.org/drawingml/2006/wordprocessingDrawing" xmlns:w10="urn:schemas-microsoft-com:office:word" xmlns:w="http://schemas.openxmlformats.org/wordprocessingml/2006/main" xmlns:w14="http://schemas.microsoft.com/office/word/2010/wordml" xmlns:w15="http://schemas.microsoft.com/office/word/2012/wordml" xmlns:w16cex="http://schemas.microsoft.com/office/word/2018/wordml/cex" xmlns:w16cid="http://schemas.microsoft.com/office/word/2016/wordml/cid" xmlns:w16="http://schemas.microsoft.com/office/word/2018/wordml" xmlns:w16sdtdh="http://schemas.microsoft.com/office/word/2020/wordml/sdtdatahash" xmlns:w16se="http://schemas.microsoft.com/office/word/2015/wordml/symex" xmlns:wpg="http://schemas.microsoft.com/office/word/2010/wordprocessingGroup" xmlns:wpi="http://schemas.microsoft.com/office/word/2010/wordprocessingInk" xmlns:wne="http://schemas.microsoft.com/office/word/2006/wordml" xmlns:wps="http://schemas.microsoft.com/office/word/2010/wordprocessingShape" mc:Ignorable="w14 w15 w16se w16cid w16 w16cex w16sdtdh wp14">
+<w:numbering xmlns:wpc="http://schemas.microsoft.com/office/word/2010/wordprocessingCanvas" xmlns:cx="http://schemas.microsoft.com/office/drawing/2014/chartex" xmlns:mc="http://schemas.openxmlformats.org/markup-compatibility/2006" xmlns:o="urn:schemas-microsoft-com:office:office" xmlns:r="http://schemas.openxmlformats.org/officeDocument/2006/relationships" xmlns:m="http://schemas.openxmlformats.org/officeDocument/2006/math" xmlns:v="urn:schemas-microsoft-com:vml" xmlns:wp14="http://schemas.microsoft.com/office/word/2010/wordprocessingDrawing" xmlns:wp="http://schemas.openxmlformats.org/drawingml/2006/wordprocessingDrawing" xmlns:w10="urn:schemas-microsoft-com:office:word" xmlns:w="http://schemas.openxmlformats.org/wordprocessingml/2006/main" xmlns:w14="http://schemas.microsoft.com/office/word/2010/wordml" xmlns:w15="http://schemas.microsoft.com/office/word/2012/wordml" xmlns:w16se="http://schemas.microsoft.com/office/word/2015/wordml/symex" xmlns:wpg="http://schemas.microsoft.com/office/word/2010/wordprocessingGroup" xmlns:wpi="http://schemas.microsoft.com/office/word/2010/wordprocessingInk" xmlns:wne="http://schemas.microsoft.com/office/word/2006/wordml" xmlns:wps="http://schemas.microsoft.com/office/word/2010/wordprocessingShape" mc:Ignorable="w14 w15 w16se wp14">
   <w:abstractNum w:abstractNumId="0" w15:restartNumberingAfterBreak="0">
     <w:nsid w:val="18273F17"/>
     <w:multiLevelType w:val="hybridMultilevel"/>
@@ -1674,14 +1793,14 @@
       </w:rPr>
     </w:lvl>
   </w:abstractNum>
-  <w:num w:numId="1" w16cid:durableId="2103793309">
+  <w:num w:numId="1">
     <w:abstractNumId w:val="0"/>
   </w:num>
 </w:numbering>
 </file>
 
 <file path=word/styles.xml><?xml version="1.0" encoding="utf-8"?>
-<w:styles xmlns:mc="http://schemas.openxmlformats.org/markup-compatibility/2006" xmlns:r="http://schemas.openxmlformats.org/officeDocument/2006/relationships" xmlns:w="http://schemas.openxmlformats.org/wordprocessingml/2006/main" xmlns:w14="http://schemas.microsoft.com/office/word/2010/wordml" xmlns:w15="http://schemas.microsoft.com/office/word/2012/wordml" xmlns:w16cex="http://schemas.microsoft.com/office/word/2018/wordml/cex" xmlns:w16cid="http://schemas.microsoft.com/office/word/2016/wordml/cid" xmlns:w16="http://schemas.microsoft.com/office/word/2018/wordml" xmlns:w16sdtdh="http://schemas.microsoft.com/office/word/2020/wordml/sdtdatahash" xmlns:w16se="http://schemas.microsoft.com/office/word/2015/wordml/symex" mc:Ignorable="w14 w15 w16se w16cid w16 w16cex w16sdtdh">
+<w:styles xmlns:mc="http://schemas.openxmlformats.org/markup-compatibility/2006" xmlns:r="http://schemas.openxmlformats.org/officeDocument/2006/relationships" xmlns:w="http://schemas.openxmlformats.org/wordprocessingml/2006/main" xmlns:w14="http://schemas.microsoft.com/office/word/2010/wordml" xmlns:w15="http://schemas.microsoft.com/office/word/2012/wordml" xmlns:w16se="http://schemas.microsoft.com/office/word/2015/wordml/symex" mc:Ignorable="w14 w15 w16se">
   <w:docDefaults>
     <w:rPrDefault>
       <w:rPr>
@@ -1697,7 +1816,7 @@
       </w:pPr>
     </w:pPrDefault>
   </w:docDefaults>
-  <w:latentStyles w:defLockedState="0" w:defUIPriority="99" w:defSemiHidden="0" w:defUnhideWhenUsed="0" w:defQFormat="0" w:count="376">
+  <w:latentStyles w:defLockedState="0" w:defUIPriority="99" w:defSemiHidden="0" w:defUnhideWhenUsed="0" w:defQFormat="0" w:count="371">
     <w:lsdException w:name="Normal" w:uiPriority="0" w:qFormat="1"/>
     <w:lsdException w:name="heading 1" w:uiPriority="9" w:qFormat="1"/>
     <w:lsdException w:name="heading 2" w:semiHidden="1" w:uiPriority="9" w:unhideWhenUsed="1" w:qFormat="1"/>
@@ -2069,11 +2188,6 @@
     <w:lsdException w:name="List Table 5 Dark Accent 6" w:uiPriority="50"/>
     <w:lsdException w:name="List Table 6 Colorful Accent 6" w:uiPriority="51"/>
     <w:lsdException w:name="List Table 7 Colorful Accent 6" w:uiPriority="52"/>
-    <w:lsdException w:name="Mention" w:semiHidden="1" w:unhideWhenUsed="1"/>
-    <w:lsdException w:name="Smart Hyperlink" w:semiHidden="1" w:unhideWhenUsed="1"/>
-    <w:lsdException w:name="Hashtag" w:semiHidden="1" w:unhideWhenUsed="1"/>
-    <w:lsdException w:name="Unresolved Mention" w:semiHidden="1" w:unhideWhenUsed="1"/>
-    <w:lsdException w:name="Smart Link" w:semiHidden="1" w:unhideWhenUsed="1"/>
   </w:latentStyles>
   <w:style w:type="paragraph" w:default="1" w:styleId="Normal">
     <w:name w:val="Normal"/>
@@ -2241,6 +2355,17 @@
         <w:insideV w:val="single" w:sz="4" w:space="0" w:color="auto"/>
       </w:tblBorders>
     </w:tblPr>
+  </w:style>
+  <w:style w:type="character" w:styleId="Hyperlink">
+    <w:name w:val="Hyperlink"/>
+    <w:basedOn w:val="Fontepargpadro"/>
+    <w:uiPriority w:val="99"/>
+    <w:unhideWhenUsed/>
+    <w:rsid w:val="00411F4E"/>
+    <w:rPr>
+      <w:color w:val="0563C1" w:themeColor="hyperlink"/>
+      <w:u w:val="single"/>
+    </w:rPr>
   </w:style>
 </w:styles>
 </file>
@@ -2547,15 +2672,6 @@
 </file>
 
 <file path=customXml/item2.xml><?xml version="1.0" encoding="utf-8"?>
-<?mso-contentType ?>
-<FormTemplates xmlns="http://schemas.microsoft.com/sharepoint/v3/contenttype/forms">
-  <Display>DocumentLibraryForm</Display>
-  <Edit>DocumentLibraryForm</Edit>
-  <New>DocumentLibraryForm</New>
-</FormTemplates>
-</file>
-
-<file path=customXml/item3.xml><?xml version="1.0" encoding="utf-8"?>
 <ct:contentTypeSchema xmlns:ct="http://schemas.microsoft.com/office/2006/metadata/contentType" xmlns:ma="http://schemas.microsoft.com/office/2006/metadata/properties/metaAttributes" ct:_="" ma:_="" ma:contentTypeName="Documento" ma:contentTypeID="0x010100CFD99E4A0321F647AAC1CD95B85C38E3" ma:contentTypeVersion="2" ma:contentTypeDescription="Crie um novo documento." ma:contentTypeScope="" ma:versionID="31353220752091e151d398d1d38a4800">
   <xsd:schema xmlns:xsd="http://www.w3.org/2001/XMLSchema" xmlns:xs="http://www.w3.org/2001/XMLSchema" xmlns:p="http://schemas.microsoft.com/office/2006/metadata/properties" xmlns:ns2="457a1b99-85f5-437c-952e-ed18430445db" targetNamespace="http://schemas.microsoft.com/office/2006/metadata/properties" ma:root="true" ma:fieldsID="28e909da235c02d4dbe88c442e2d8767" ns2:_="">
     <xsd:import namespace="457a1b99-85f5-437c-952e-ed18430445db"/>
@@ -2687,6 +2803,15 @@
 </ct:contentTypeSchema>
 </file>
 
+<file path=customXml/item3.xml><?xml version="1.0" encoding="utf-8"?>
+<?mso-contentType ?>
+<FormTemplates xmlns="http://schemas.microsoft.com/sharepoint/v3/contenttype/forms">
+  <Display>DocumentLibraryForm</Display>
+  <Edit>DocumentLibraryForm</Edit>
+  <New>DocumentLibraryForm</New>
+</FormTemplates>
+</file>
+
 <file path=customXml/itemProps1.xml><?xml version="1.0" encoding="utf-8"?>
 <ds:datastoreItem xmlns:ds="http://schemas.openxmlformats.org/officeDocument/2006/customXml" ds:itemID="{2ED85E7B-5ED2-4E80-A1CC-FA2E6CBB949B}">
   <ds:schemaRefs>
@@ -2697,14 +2822,6 @@
 </file>
 
 <file path=customXml/itemProps2.xml><?xml version="1.0" encoding="utf-8"?>
-<ds:datastoreItem xmlns:ds="http://schemas.openxmlformats.org/officeDocument/2006/customXml" ds:itemID="{933037AC-8589-40C1-8DA4-DC94AA9E5662}">
-  <ds:schemaRefs>
-    <ds:schemaRef ds:uri="http://schemas.microsoft.com/sharepoint/v3/contenttype/forms"/>
-  </ds:schemaRefs>
-</ds:datastoreItem>
-</file>
-
-<file path=customXml/itemProps3.xml><?xml version="1.0" encoding="utf-8"?>
 <ds:datastoreItem xmlns:ds="http://schemas.openxmlformats.org/officeDocument/2006/customXml" ds:itemID="{838FDC40-E570-4333-A85E-5E8FAF3163BA}">
   <ds:schemaRefs>
     <ds:schemaRef ds:uri="http://schemas.microsoft.com/office/2006/metadata/contentType"/>
@@ -2720,4 +2837,12 @@
     <ds:schemaRef ds:uri="http://schemas.microsoft.com/internal/obd"/>
   </ds:schemaRefs>
 </ds:datastoreItem>
+</file>
+
+<file path=customXml/itemProps3.xml><?xml version="1.0" encoding="utf-8"?>
+<ds:datastoreItem xmlns:ds="http://schemas.openxmlformats.org/officeDocument/2006/customXml" ds:itemID="{933037AC-8589-40C1-8DA4-DC94AA9E5662}">
+  <ds:schemaRefs>
+    <ds:schemaRef ds:uri="http://schemas.microsoft.com/sharepoint/v3/contenttype/forms"/>
+  </ds:schemaRefs>
+</ds:datastoreItem>
 </file>
</xml_diff>

<commit_message>
Carta de apresentação corrigida
</commit_message>
<xml_diff>
--- a/CARTA_DE_APRESENTA__O.docx
+++ b/CARTA_DE_APRESENTA__O.docx
@@ -1,6 +1,6 @@
 
 <file path=word/document.xml><?xml version="1.0" encoding="utf-8"?>
-<w:document xmlns:wpc="http://schemas.microsoft.com/office/word/2010/wordprocessingCanvas" xmlns:cx="http://schemas.microsoft.com/office/drawing/2014/chartex" xmlns:mc="http://schemas.openxmlformats.org/markup-compatibility/2006" xmlns:o="urn:schemas-microsoft-com:office:office" xmlns:r="http://schemas.openxmlformats.org/officeDocument/2006/relationships" xmlns:m="http://schemas.openxmlformats.org/officeDocument/2006/math" xmlns:v="urn:schemas-microsoft-com:vml" xmlns:wp14="http://schemas.microsoft.com/office/word/2010/wordprocessingDrawing" xmlns:wp="http://schemas.openxmlformats.org/drawingml/2006/wordprocessingDrawing" xmlns:w10="urn:schemas-microsoft-com:office:word" xmlns:w="http://schemas.openxmlformats.org/wordprocessingml/2006/main" xmlns:w14="http://schemas.microsoft.com/office/word/2010/wordml" xmlns:w15="http://schemas.microsoft.com/office/word/2012/wordml" xmlns:w16se="http://schemas.microsoft.com/office/word/2015/wordml/symex" xmlns:wpg="http://schemas.microsoft.com/office/word/2010/wordprocessingGroup" xmlns:wpi="http://schemas.microsoft.com/office/word/2010/wordprocessingInk" xmlns:wne="http://schemas.microsoft.com/office/word/2006/wordml" xmlns:wps="http://schemas.microsoft.com/office/word/2010/wordprocessingShape" mc:Ignorable="w14 w15 w16se wp14">
+<w:document xmlns:wpc="http://schemas.microsoft.com/office/word/2010/wordprocessingCanvas" xmlns:cx="http://schemas.microsoft.com/office/drawing/2014/chartex" xmlns:cx1="http://schemas.microsoft.com/office/drawing/2015/9/8/chartex" xmlns:cx2="http://schemas.microsoft.com/office/drawing/2015/10/21/chartex" xmlns:cx3="http://schemas.microsoft.com/office/drawing/2016/5/9/chartex" xmlns:cx4="http://schemas.microsoft.com/office/drawing/2016/5/10/chartex" xmlns:cx5="http://schemas.microsoft.com/office/drawing/2016/5/11/chartex" xmlns:cx6="http://schemas.microsoft.com/office/drawing/2016/5/12/chartex" xmlns:cx7="http://schemas.microsoft.com/office/drawing/2016/5/13/chartex" xmlns:cx8="http://schemas.microsoft.com/office/drawing/2016/5/14/chartex" xmlns:mc="http://schemas.openxmlformats.org/markup-compatibility/2006" xmlns:aink="http://schemas.microsoft.com/office/drawing/2016/ink" xmlns:am3d="http://schemas.microsoft.com/office/drawing/2017/model3d" xmlns:o="urn:schemas-microsoft-com:office:office" xmlns:oel="http://schemas.microsoft.com/office/2019/extlst" xmlns:r="http://schemas.openxmlformats.org/officeDocument/2006/relationships" xmlns:m="http://schemas.openxmlformats.org/officeDocument/2006/math" xmlns:v="urn:schemas-microsoft-com:vml" xmlns:wp14="http://schemas.microsoft.com/office/word/2010/wordprocessingDrawing" xmlns:wp="http://schemas.openxmlformats.org/drawingml/2006/wordprocessingDrawing" xmlns:w10="urn:schemas-microsoft-com:office:word" xmlns:w="http://schemas.openxmlformats.org/wordprocessingml/2006/main" xmlns:w14="http://schemas.microsoft.com/office/word/2010/wordml" xmlns:w15="http://schemas.microsoft.com/office/word/2012/wordml" xmlns:w16cex="http://schemas.microsoft.com/office/word/2018/wordml/cex" xmlns:w16cid="http://schemas.microsoft.com/office/word/2016/wordml/cid" xmlns:w16="http://schemas.microsoft.com/office/word/2018/wordml" xmlns:w16sdtdh="http://schemas.microsoft.com/office/word/2020/wordml/sdtdatahash" xmlns:w16se="http://schemas.microsoft.com/office/word/2015/wordml/symex" xmlns:wpg="http://schemas.microsoft.com/office/word/2010/wordprocessingGroup" xmlns:wpi="http://schemas.microsoft.com/office/word/2010/wordprocessingInk" xmlns:wne="http://schemas.microsoft.com/office/word/2006/wordml" xmlns:wps="http://schemas.microsoft.com/office/word/2010/wordprocessingShape" mc:Ignorable="w14 w15 w16se w16cid w16 w16cex w16sdtdh wp14">
   <w:body>
     <w:p>
       <w:pPr>
@@ -158,25 +158,13 @@
         <w:rPr>
           <w:rFonts w:ascii="Arial" w:hAnsi="Arial" w:cs="Arial"/>
         </w:rPr>
-        <w:t xml:space="preserve"> Estácio de Sá </w:t>
-      </w:r>
-      <w:r>
-        <w:rPr>
-          <w:rFonts w:ascii="Arial" w:hAnsi="Arial" w:cs="Arial"/>
-        </w:rPr>
-        <w:t>- UNESA</w:t>
-      </w:r>
-      <w:r>
-        <w:rPr>
-          <w:rFonts w:ascii="Arial" w:hAnsi="Arial" w:cs="Arial"/>
-        </w:rPr>
-        <w:t xml:space="preserve"> </w:t>
-      </w:r>
-      <w:r>
-        <w:rPr>
-          <w:rFonts w:ascii="Arial" w:hAnsi="Arial" w:cs="Arial"/>
-        </w:rPr>
-        <w:t xml:space="preserve">desenvolve </w:t>
+        <w:t xml:space="preserve"> Estácio de Sá - UNESA</w:t>
+      </w:r>
+      <w:r>
+        <w:rPr>
+          <w:rFonts w:ascii="Arial" w:hAnsi="Arial" w:cs="Arial"/>
+        </w:rPr>
+        <w:t xml:space="preserve"> desenvolve </w:t>
       </w:r>
       <w:r>
         <w:rPr>
@@ -184,14 +172,12 @@
         </w:rPr>
         <w:t xml:space="preserve">atividade </w:t>
       </w:r>
-      <w:proofErr w:type="spellStart"/>
       <w:r>
         <w:rPr>
           <w:rFonts w:ascii="Arial" w:hAnsi="Arial" w:cs="Arial"/>
         </w:rPr>
         <w:t>extensionista</w:t>
       </w:r>
-      <w:proofErr w:type="spellEnd"/>
       <w:r>
         <w:rPr>
           <w:rFonts w:ascii="Arial" w:hAnsi="Arial" w:cs="Arial"/>
@@ -332,13 +318,7 @@
         <w:rPr>
           <w:rFonts w:ascii="Arial" w:hAnsi="Arial" w:cs="Arial"/>
         </w:rPr>
-        <w:t>Programas Orientados a</w:t>
-      </w:r>
-      <w:r>
-        <w:rPr>
-          <w:rFonts w:ascii="Arial" w:hAnsi="Arial" w:cs="Arial"/>
-        </w:rPr>
-        <w:t xml:space="preserve"> Objetos em </w:t>
+        <w:t xml:space="preserve">Programas Orientados a Objetos em </w:t>
       </w:r>
       <w:r>
         <w:rPr>
@@ -542,21 +522,12 @@
           <w:shd w:val="clear" w:color="auto" w:fill="FFFFFF"/>
         </w:rPr>
       </w:pPr>
-      <w:proofErr w:type="gramStart"/>
-      <w:r>
-        <w:rPr>
-          <w:rFonts w:ascii="Arial" w:hAnsi="Arial" w:cs="Arial"/>
-          <w:shd w:val="clear" w:color="auto" w:fill="FFFFFF"/>
-        </w:rPr>
-        <w:t>não</w:t>
-      </w:r>
-      <w:proofErr w:type="gramEnd"/>
-      <w:r>
-        <w:rPr>
-          <w:rFonts w:ascii="Arial" w:hAnsi="Arial" w:cs="Arial"/>
-          <w:shd w:val="clear" w:color="auto" w:fill="FFFFFF"/>
-        </w:rPr>
-        <w:t xml:space="preserve"> há cobrança de remuneração de qualquer natureza</w:t>
+      <w:r>
+        <w:rPr>
+          <w:rFonts w:ascii="Arial" w:hAnsi="Arial" w:cs="Arial"/>
+          <w:shd w:val="clear" w:color="auto" w:fill="FFFFFF"/>
+        </w:rPr>
+        <w:t>não há cobrança de remuneração de qualquer natureza</w:t>
       </w:r>
       <w:r>
         <w:rPr>
@@ -608,21 +579,12 @@
           <w:shd w:val="clear" w:color="auto" w:fill="FFFFFF"/>
         </w:rPr>
       </w:pPr>
-      <w:proofErr w:type="gramStart"/>
-      <w:r>
-        <w:rPr>
-          <w:rFonts w:ascii="Arial" w:hAnsi="Arial" w:cs="Arial"/>
-          <w:shd w:val="clear" w:color="auto" w:fill="FFFFFF"/>
-        </w:rPr>
-        <w:t>as</w:t>
-      </w:r>
-      <w:proofErr w:type="gramEnd"/>
-      <w:r>
-        <w:rPr>
-          <w:rFonts w:ascii="Arial" w:hAnsi="Arial" w:cs="Arial"/>
-          <w:shd w:val="clear" w:color="auto" w:fill="FFFFFF"/>
-        </w:rPr>
-        <w:t xml:space="preserve"> atividades desenvolvidas no âmbito </w:t>
+      <w:r>
+        <w:rPr>
+          <w:rFonts w:ascii="Arial" w:hAnsi="Arial" w:cs="Arial"/>
+          <w:shd w:val="clear" w:color="auto" w:fill="FFFFFF"/>
+        </w:rPr>
+        <w:t xml:space="preserve">as atividades desenvolvidas no âmbito </w:t>
       </w:r>
       <w:r>
         <w:rPr>
@@ -807,21 +769,12 @@
           <w:shd w:val="clear" w:color="auto" w:fill="FFFFFF"/>
         </w:rPr>
       </w:pPr>
-      <w:proofErr w:type="gramStart"/>
-      <w:r>
-        <w:rPr>
-          <w:rFonts w:ascii="Arial" w:hAnsi="Arial" w:cs="Arial"/>
-          <w:shd w:val="clear" w:color="auto" w:fill="FFFFFF"/>
-        </w:rPr>
-        <w:t>os</w:t>
-      </w:r>
-      <w:proofErr w:type="gramEnd"/>
-      <w:r>
-        <w:rPr>
-          <w:rFonts w:ascii="Arial" w:hAnsi="Arial" w:cs="Arial"/>
-          <w:shd w:val="clear" w:color="auto" w:fill="FFFFFF"/>
-        </w:rPr>
-        <w:t xml:space="preserve"> resultados do projeto p</w:t>
+      <w:r>
+        <w:rPr>
+          <w:rFonts w:ascii="Arial" w:hAnsi="Arial" w:cs="Arial"/>
+          <w:shd w:val="clear" w:color="auto" w:fill="FFFFFF"/>
+        </w:rPr>
+        <w:t>os resultados do projeto p</w:t>
       </w:r>
       <w:r>
         <w:rPr>
@@ -884,26 +837,13 @@
           <w:rFonts w:ascii="Arial" w:hAnsi="Arial" w:cs="Arial"/>
           <w:shd w:val="clear" w:color="auto" w:fill="FFFFFF"/>
         </w:rPr>
-        <w:t xml:space="preserve">e à </w:t>
-      </w:r>
-      <w:r>
-        <w:rPr>
-          <w:rFonts w:ascii="Arial" w:hAnsi="Arial" w:cs="Arial"/>
-          <w:shd w:val="clear" w:color="auto" w:fill="FFFFFF"/>
-        </w:rPr>
-        <w:t xml:space="preserve">Estácio de Sá </w:t>
-      </w:r>
-      <w:r>
-        <w:rPr>
-          <w:rFonts w:ascii="Arial" w:hAnsi="Arial" w:cs="Arial"/>
-        </w:rPr>
-        <w:t>–</w:t>
-      </w:r>
-      <w:r>
-        <w:rPr>
-          <w:rFonts w:ascii="Arial" w:hAnsi="Arial" w:cs="Arial"/>
-        </w:rPr>
-        <w:t xml:space="preserve"> UNESA</w:t>
+        <w:t xml:space="preserve">e à Estácio de Sá </w:t>
+      </w:r>
+      <w:r>
+        <w:rPr>
+          <w:rFonts w:ascii="Arial" w:hAnsi="Arial" w:cs="Arial"/>
+        </w:rPr>
+        <w:t>– UNESA</w:t>
       </w:r>
       <w:r>
         <w:rPr>
@@ -1027,23 +967,7 @@
           <w:rFonts w:ascii="Arial" w:hAnsi="Arial" w:cs="Arial"/>
           <w:shd w:val="clear" w:color="auto" w:fill="FFFFFF"/>
         </w:rPr>
-        <w:t>o, as atividades e informações que o(s) aluno(s) poderá(</w:t>
-      </w:r>
-      <w:proofErr w:type="spellStart"/>
-      <w:r>
-        <w:rPr>
-          <w:rFonts w:ascii="Arial" w:hAnsi="Arial" w:cs="Arial"/>
-          <w:shd w:val="clear" w:color="auto" w:fill="FFFFFF"/>
-        </w:rPr>
-        <w:t>ão</w:t>
-      </w:r>
-      <w:proofErr w:type="spellEnd"/>
-      <w:r>
-        <w:rPr>
-          <w:rFonts w:ascii="Arial" w:hAnsi="Arial" w:cs="Arial"/>
-          <w:shd w:val="clear" w:color="auto" w:fill="FFFFFF"/>
-        </w:rPr>
-        <w:t xml:space="preserve">) ter acesso. </w:t>
+        <w:t xml:space="preserve">o, as atividades e informações que o(s) aluno(s) poderá(ão) ter acesso. </w:t>
       </w:r>
       <w:r>
         <w:rPr>
@@ -1103,7 +1027,71 @@
           <w:color w:val="222222"/>
           <w:shd w:val="clear" w:color="auto" w:fill="FFFFFF"/>
         </w:rPr>
-        <w:t xml:space="preserve">Prof. Ronaldo Cândido dos Santos – 21983307379 </w:t>
+        <w:t xml:space="preserve">Prof. Ronaldo Cândido dos Santos – </w:t>
+      </w:r>
+      <w:r>
+        <w:rPr>
+          <w:rFonts w:ascii="Arial" w:hAnsi="Arial" w:cs="Arial"/>
+          <w:color w:val="222222"/>
+          <w:shd w:val="clear" w:color="auto" w:fill="FFFFFF"/>
+        </w:rPr>
+        <w:t>(</w:t>
+      </w:r>
+      <w:r>
+        <w:rPr>
+          <w:rFonts w:ascii="Arial" w:hAnsi="Arial" w:cs="Arial"/>
+          <w:color w:val="222222"/>
+          <w:shd w:val="clear" w:color="auto" w:fill="FFFFFF"/>
+        </w:rPr>
+        <w:t>21</w:t>
+      </w:r>
+      <w:r>
+        <w:rPr>
+          <w:rFonts w:ascii="Arial" w:hAnsi="Arial" w:cs="Arial"/>
+          <w:color w:val="222222"/>
+          <w:shd w:val="clear" w:color="auto" w:fill="FFFFFF"/>
+        </w:rPr>
+        <w:t>)</w:t>
+      </w:r>
+      <w:r>
+        <w:rPr>
+          <w:rFonts w:ascii="Arial" w:hAnsi="Arial" w:cs="Arial"/>
+          <w:color w:val="222222"/>
+          <w:shd w:val="clear" w:color="auto" w:fill="FFFFFF"/>
+        </w:rPr>
+        <w:t>98</w:t>
+      </w:r>
+      <w:r>
+        <w:rPr>
+          <w:rFonts w:ascii="Arial" w:hAnsi="Arial" w:cs="Arial"/>
+          <w:color w:val="222222"/>
+          <w:shd w:val="clear" w:color="auto" w:fill="FFFFFF"/>
+        </w:rPr>
+        <w:t>330</w:t>
+      </w:r>
+      <w:r>
+        <w:rPr>
+          <w:rFonts w:ascii="Arial" w:hAnsi="Arial" w:cs="Arial"/>
+          <w:color w:val="222222"/>
+          <w:shd w:val="clear" w:color="auto" w:fill="FFFFFF"/>
+        </w:rPr>
+        <w:t>-</w:t>
+      </w:r>
+      <w:r>
+        <w:rPr>
+          <w:rFonts w:ascii="Arial" w:hAnsi="Arial" w:cs="Arial"/>
+          <w:color w:val="222222"/>
+          <w:shd w:val="clear" w:color="auto" w:fill="FFFFFF"/>
+        </w:rPr>
+        <w:t>7374</w:t>
+      </w:r>
+      <w:r>
+        <w:rPr>
+          <w:rFonts w:ascii="Arial" w:hAnsi="Arial" w:cs="Arial"/>
+          <w:color w:val="222222"/>
+          <w:shd w:val="clear" w:color="auto" w:fill="FFFFFF"/>
+        </w:rPr>
+        <w:t xml:space="preserve"> </w:t>
       </w:r>
       <w:r>
         <w:rPr>
@@ -1128,7 +1116,23 @@
             <w:rFonts w:ascii="Arial" w:hAnsi="Arial" w:cs="Arial"/>
             <w:shd w:val="clear" w:color="auto" w:fill="FFFFFF"/>
           </w:rPr>
-          <w:t>Ronaldo.candido@estacio.br</w:t>
+          <w:t>r</w:t>
+        </w:r>
+        <w:r>
+          <w:rPr>
+            <w:rStyle w:val="Hyperlink"/>
+            <w:rFonts w:ascii="Arial" w:hAnsi="Arial" w:cs="Arial"/>
+            <w:shd w:val="clear" w:color="auto" w:fill="FFFFFF"/>
+          </w:rPr>
+          <w:t>onaldo</w:t>
+        </w:r>
+        <w:r>
+          <w:rPr>
+            <w:rStyle w:val="Hyperlink"/>
+            <w:rFonts w:ascii="Arial" w:hAnsi="Arial" w:cs="Arial"/>
+            <w:shd w:val="clear" w:color="auto" w:fill="FFFFFF"/>
+          </w:rPr>
+          <w:t>.candido@estacio.br</w:t>
         </w:r>
       </w:hyperlink>
       <w:r>
@@ -1137,7 +1141,55 @@
           <w:color w:val="222222"/>
           <w:shd w:val="clear" w:color="auto" w:fill="FFFFFF"/>
         </w:rPr>
-        <w:t xml:space="preserve"> e Diego Braga Abrantes – 21969708525 </w:t>
+        <w:t xml:space="preserve"> e Diego Braga Abrantes – </w:t>
+      </w:r>
+      <w:r>
+        <w:rPr>
+          <w:rFonts w:ascii="Arial" w:hAnsi="Arial" w:cs="Arial"/>
+          <w:color w:val="222222"/>
+          <w:shd w:val="clear" w:color="auto" w:fill="FFFFFF"/>
+        </w:rPr>
+        <w:t>(</w:t>
+      </w:r>
+      <w:r>
+        <w:rPr>
+          <w:rFonts w:ascii="Arial" w:hAnsi="Arial" w:cs="Arial"/>
+          <w:color w:val="222222"/>
+          <w:shd w:val="clear" w:color="auto" w:fill="FFFFFF"/>
+        </w:rPr>
+        <w:t>21</w:t>
+      </w:r>
+      <w:r>
+        <w:rPr>
+          <w:rFonts w:ascii="Arial" w:hAnsi="Arial" w:cs="Arial"/>
+          <w:color w:val="222222"/>
+          <w:shd w:val="clear" w:color="auto" w:fill="FFFFFF"/>
+        </w:rPr>
+        <w:t>)</w:t>
+      </w:r>
+      <w:r>
+        <w:rPr>
+          <w:rFonts w:ascii="Arial" w:hAnsi="Arial" w:cs="Arial"/>
+          <w:color w:val="222222"/>
+          <w:shd w:val="clear" w:color="auto" w:fill="FFFFFF"/>
+        </w:rPr>
+        <w:t>96970</w:t>
+      </w:r>
+      <w:r>
+        <w:rPr>
+          <w:rFonts w:ascii="Arial" w:hAnsi="Arial" w:cs="Arial"/>
+          <w:color w:val="222222"/>
+          <w:shd w:val="clear" w:color="auto" w:fill="FFFFFF"/>
+        </w:rPr>
+        <w:t>-</w:t>
+      </w:r>
+      <w:r>
+        <w:rPr>
+          <w:rFonts w:ascii="Arial" w:hAnsi="Arial" w:cs="Arial"/>
+          <w:color w:val="222222"/>
+          <w:shd w:val="clear" w:color="auto" w:fill="FFFFFF"/>
+        </w:rPr>
+        <w:t xml:space="preserve">8525 </w:t>
       </w:r>
       <w:r>
         <w:rPr>
@@ -1209,8 +1261,6 @@
               <w:spacing w:after="0"/>
               <w:jc w:val="center"/>
             </w:pPr>
-            <w:bookmarkStart w:id="0" w:name="_GoBack"/>
-            <w:bookmarkEnd w:id="0"/>
             <w:r>
               <w:t>Grupo de Alunos</w:t>
             </w:r>
@@ -1361,13 +1411,8 @@
               <w:spacing w:after="0" w:line="240" w:lineRule="auto"/>
               <w:jc w:val="center"/>
             </w:pPr>
-            <w:proofErr w:type="spellStart"/>
             <w:r>
-              <w:t>Lucca</w:t>
-            </w:r>
-            <w:proofErr w:type="spellEnd"/>
-            <w:r>
-              <w:t xml:space="preserve"> Borges Pereira Martins</w:t>
+              <w:t>Lucca Borges Pereira Martins</w:t>
             </w:r>
             <w:r>
               <w:t>.</w:t>
@@ -1418,13 +1463,8 @@
               <w:jc w:val="center"/>
             </w:pPr>
             <w:r>
-              <w:t xml:space="preserve">Pedro Longo </w:t>
+              <w:t>Pedro Longo Lyrio</w:t>
             </w:r>
-            <w:proofErr w:type="spellStart"/>
-            <w:r>
-              <w:t>Lyrio</w:t>
-            </w:r>
-            <w:proofErr w:type="spellEnd"/>
             <w:r>
               <w:t>.</w:t>
             </w:r>
@@ -1657,15 +1697,7 @@
     <w:p/>
     <w:p>
       <w:r>
-        <w:t>Rio de Janeiro, ___</w:t>
-      </w:r>
-      <w:proofErr w:type="spellStart"/>
-      <w:r>
-        <w:t>de____________de</w:t>
-      </w:r>
-      <w:proofErr w:type="spellEnd"/>
-      <w:r>
-        <w:t xml:space="preserve"> 2024.</w:t>
+        <w:t>Rio de Janeiro, ___de____________de 2024.</w:t>
       </w:r>
     </w:p>
     <w:sectPr>
@@ -1679,7 +1711,7 @@
 </file>
 
 <file path=word/numbering.xml><?xml version="1.0" encoding="utf-8"?>
-<w:numbering xmlns:wpc="http://schemas.microsoft.com/office/word/2010/wordprocessingCanvas" xmlns:cx="http://schemas.microsoft.com/office/drawing/2014/chartex" xmlns:mc="http://schemas.openxmlformats.org/markup-compatibility/2006" xmlns:o="urn:schemas-microsoft-com:office:office" xmlns:r="http://schemas.openxmlformats.org/officeDocument/2006/relationships" xmlns:m="http://schemas.openxmlformats.org/officeDocument/2006/math" xmlns:v="urn:schemas-microsoft-com:vml" xmlns:wp14="http://schemas.microsoft.com/office/word/2010/wordprocessingDrawing" xmlns:wp="http://schemas.openxmlformats.org/drawingml/2006/wordprocessingDrawing" xmlns:w10="urn:schemas-microsoft-com:office:word" xmlns:w="http://schemas.openxmlformats.org/wordprocessingml/2006/main" xmlns:w14="http://schemas.microsoft.com/office/word/2010/wordml" xmlns:w15="http://schemas.microsoft.com/office/word/2012/wordml" xmlns:w16se="http://schemas.microsoft.com/office/word/2015/wordml/symex" xmlns:wpg="http://schemas.microsoft.com/office/word/2010/wordprocessingGroup" xmlns:wpi="http://schemas.microsoft.com/office/word/2010/wordprocessingInk" xmlns:wne="http://schemas.microsoft.com/office/word/2006/wordml" xmlns:wps="http://schemas.microsoft.com/office/word/2010/wordprocessingShape" mc:Ignorable="w14 w15 w16se wp14">
+<w:numbering xmlns:wpc="http://schemas.microsoft.com/office/word/2010/wordprocessingCanvas" xmlns:cx="http://schemas.microsoft.com/office/drawing/2014/chartex" xmlns:cx1="http://schemas.microsoft.com/office/drawing/2015/9/8/chartex" xmlns:cx2="http://schemas.microsoft.com/office/drawing/2015/10/21/chartex" xmlns:cx3="http://schemas.microsoft.com/office/drawing/2016/5/9/chartex" xmlns:cx4="http://schemas.microsoft.com/office/drawing/2016/5/10/chartex" xmlns:cx5="http://schemas.microsoft.com/office/drawing/2016/5/11/chartex" xmlns:cx6="http://schemas.microsoft.com/office/drawing/2016/5/12/chartex" xmlns:cx7="http://schemas.microsoft.com/office/drawing/2016/5/13/chartex" xmlns:cx8="http://schemas.microsoft.com/office/drawing/2016/5/14/chartex" xmlns:mc="http://schemas.openxmlformats.org/markup-compatibility/2006" xmlns:aink="http://schemas.microsoft.com/office/drawing/2016/ink" xmlns:am3d="http://schemas.microsoft.com/office/drawing/2017/model3d" xmlns:o="urn:schemas-microsoft-com:office:office" xmlns:oel="http://schemas.microsoft.com/office/2019/extlst" xmlns:r="http://schemas.openxmlformats.org/officeDocument/2006/relationships" xmlns:m="http://schemas.openxmlformats.org/officeDocument/2006/math" xmlns:v="urn:schemas-microsoft-com:vml" xmlns:wp14="http://schemas.microsoft.com/office/word/2010/wordprocessingDrawing" xmlns:wp="http://schemas.openxmlformats.org/drawingml/2006/wordprocessingDrawing" xmlns:w10="urn:schemas-microsoft-com:office:word" xmlns:w="http://schemas.openxmlformats.org/wordprocessingml/2006/main" xmlns:w14="http://schemas.microsoft.com/office/word/2010/wordml" xmlns:w15="http://schemas.microsoft.com/office/word/2012/wordml" xmlns:w16cex="http://schemas.microsoft.com/office/word/2018/wordml/cex" xmlns:w16cid="http://schemas.microsoft.com/office/word/2016/wordml/cid" xmlns:w16="http://schemas.microsoft.com/office/word/2018/wordml" xmlns:w16sdtdh="http://schemas.microsoft.com/office/word/2020/wordml/sdtdatahash" xmlns:w16se="http://schemas.microsoft.com/office/word/2015/wordml/symex" xmlns:wpg="http://schemas.microsoft.com/office/word/2010/wordprocessingGroup" xmlns:wpi="http://schemas.microsoft.com/office/word/2010/wordprocessingInk" xmlns:wne="http://schemas.microsoft.com/office/word/2006/wordml" xmlns:wps="http://schemas.microsoft.com/office/word/2010/wordprocessingShape" mc:Ignorable="w14 w15 w16se w16cid w16 w16cex w16sdtdh wp14">
   <w:abstractNum w:abstractNumId="0" w15:restartNumberingAfterBreak="0">
     <w:nsid w:val="18273F17"/>
     <w:multiLevelType w:val="hybridMultilevel"/>
@@ -1793,14 +1825,14 @@
       </w:rPr>
     </w:lvl>
   </w:abstractNum>
-  <w:num w:numId="1">
+  <w:num w:numId="1" w16cid:durableId="2124811202">
     <w:abstractNumId w:val="0"/>
   </w:num>
 </w:numbering>
 </file>
 
 <file path=word/styles.xml><?xml version="1.0" encoding="utf-8"?>
-<w:styles xmlns:mc="http://schemas.openxmlformats.org/markup-compatibility/2006" xmlns:r="http://schemas.openxmlformats.org/officeDocument/2006/relationships" xmlns:w="http://schemas.openxmlformats.org/wordprocessingml/2006/main" xmlns:w14="http://schemas.microsoft.com/office/word/2010/wordml" xmlns:w15="http://schemas.microsoft.com/office/word/2012/wordml" xmlns:w16se="http://schemas.microsoft.com/office/word/2015/wordml/symex" mc:Ignorable="w14 w15 w16se">
+<w:styles xmlns:mc="http://schemas.openxmlformats.org/markup-compatibility/2006" xmlns:r="http://schemas.openxmlformats.org/officeDocument/2006/relationships" xmlns:w="http://schemas.openxmlformats.org/wordprocessingml/2006/main" xmlns:w14="http://schemas.microsoft.com/office/word/2010/wordml" xmlns:w15="http://schemas.microsoft.com/office/word/2012/wordml" xmlns:w16cex="http://schemas.microsoft.com/office/word/2018/wordml/cex" xmlns:w16cid="http://schemas.microsoft.com/office/word/2016/wordml/cid" xmlns:w16="http://schemas.microsoft.com/office/word/2018/wordml" xmlns:w16sdtdh="http://schemas.microsoft.com/office/word/2020/wordml/sdtdatahash" xmlns:w16se="http://schemas.microsoft.com/office/word/2015/wordml/symex" mc:Ignorable="w14 w15 w16se w16cid w16 w16cex w16sdtdh">
   <w:docDefaults>
     <w:rPrDefault>
       <w:rPr>
@@ -1816,7 +1848,7 @@
       </w:pPr>
     </w:pPrDefault>
   </w:docDefaults>
-  <w:latentStyles w:defLockedState="0" w:defUIPriority="99" w:defSemiHidden="0" w:defUnhideWhenUsed="0" w:defQFormat="0" w:count="371">
+  <w:latentStyles w:defLockedState="0" w:defUIPriority="99" w:defSemiHidden="0" w:defUnhideWhenUsed="0" w:defQFormat="0" w:count="376">
     <w:lsdException w:name="Normal" w:uiPriority="0" w:qFormat="1"/>
     <w:lsdException w:name="heading 1" w:uiPriority="9" w:qFormat="1"/>
     <w:lsdException w:name="heading 2" w:semiHidden="1" w:uiPriority="9" w:unhideWhenUsed="1" w:qFormat="1"/>
@@ -2188,6 +2220,11 @@
     <w:lsdException w:name="List Table 5 Dark Accent 6" w:uiPriority="50"/>
     <w:lsdException w:name="List Table 6 Colorful Accent 6" w:uiPriority="51"/>
     <w:lsdException w:name="List Table 7 Colorful Accent 6" w:uiPriority="52"/>
+    <w:lsdException w:name="Mention" w:semiHidden="1" w:unhideWhenUsed="1"/>
+    <w:lsdException w:name="Smart Hyperlink" w:semiHidden="1" w:unhideWhenUsed="1"/>
+    <w:lsdException w:name="Hashtag" w:semiHidden="1" w:unhideWhenUsed="1"/>
+    <w:lsdException w:name="Unresolved Mention" w:semiHidden="1" w:unhideWhenUsed="1"/>
+    <w:lsdException w:name="Smart Link" w:semiHidden="1" w:unhideWhenUsed="1"/>
   </w:latentStyles>
   <w:style w:type="paragraph" w:default="1" w:styleId="Normal">
     <w:name w:val="Normal"/>
@@ -2666,12 +2703,6 @@
 </file>
 
 <file path=customXml/item1.xml><?xml version="1.0" encoding="utf-8"?>
-<p:properties xmlns:p="http://schemas.microsoft.com/office/2006/metadata/properties" xmlns:xsi="http://www.w3.org/2001/XMLSchema-instance" xmlns:pc="http://schemas.microsoft.com/office/infopath/2007/PartnerControls">
-  <documentManagement/>
-</p:properties>
-</file>
-
-<file path=customXml/item2.xml><?xml version="1.0" encoding="utf-8"?>
 <ct:contentTypeSchema xmlns:ct="http://schemas.microsoft.com/office/2006/metadata/contentType" xmlns:ma="http://schemas.microsoft.com/office/2006/metadata/properties/metaAttributes" ct:_="" ma:_="" ma:contentTypeName="Documento" ma:contentTypeID="0x010100CFD99E4A0321F647AAC1CD95B85C38E3" ma:contentTypeVersion="2" ma:contentTypeDescription="Crie um novo documento." ma:contentTypeScope="" ma:versionID="31353220752091e151d398d1d38a4800">
   <xsd:schema xmlns:xsd="http://www.w3.org/2001/XMLSchema" xmlns:xs="http://www.w3.org/2001/XMLSchema" xmlns:p="http://schemas.microsoft.com/office/2006/metadata/properties" xmlns:ns2="457a1b99-85f5-437c-952e-ed18430445db" targetNamespace="http://schemas.microsoft.com/office/2006/metadata/properties" ma:root="true" ma:fieldsID="28e909da235c02d4dbe88c442e2d8767" ns2:_="">
     <xsd:import namespace="457a1b99-85f5-437c-952e-ed18430445db"/>
@@ -2803,6 +2834,12 @@
 </ct:contentTypeSchema>
 </file>
 
+<file path=customXml/item2.xml><?xml version="1.0" encoding="utf-8"?>
+<p:properties xmlns:p="http://schemas.microsoft.com/office/2006/metadata/properties" xmlns:xsi="http://www.w3.org/2001/XMLSchema-instance" xmlns:pc="http://schemas.microsoft.com/office/infopath/2007/PartnerControls">
+  <documentManagement/>
+</p:properties>
+</file>
+
 <file path=customXml/item3.xml><?xml version="1.0" encoding="utf-8"?>
 <?mso-contentType ?>
 <FormTemplates xmlns="http://schemas.microsoft.com/sharepoint/v3/contenttype/forms">
@@ -2813,15 +2850,6 @@
 </file>
 
 <file path=customXml/itemProps1.xml><?xml version="1.0" encoding="utf-8"?>
-<ds:datastoreItem xmlns:ds="http://schemas.openxmlformats.org/officeDocument/2006/customXml" ds:itemID="{2ED85E7B-5ED2-4E80-A1CC-FA2E6CBB949B}">
-  <ds:schemaRefs>
-    <ds:schemaRef ds:uri="http://schemas.microsoft.com/office/2006/metadata/properties"/>
-    <ds:schemaRef ds:uri="http://schemas.microsoft.com/office/infopath/2007/PartnerControls"/>
-  </ds:schemaRefs>
-</ds:datastoreItem>
-</file>
-
-<file path=customXml/itemProps2.xml><?xml version="1.0" encoding="utf-8"?>
 <ds:datastoreItem xmlns:ds="http://schemas.openxmlformats.org/officeDocument/2006/customXml" ds:itemID="{838FDC40-E570-4333-A85E-5E8FAF3163BA}">
   <ds:schemaRefs>
     <ds:schemaRef ds:uri="http://schemas.microsoft.com/office/2006/metadata/contentType"/>
@@ -2839,6 +2867,15 @@
 </ds:datastoreItem>
 </file>
 
+<file path=customXml/itemProps2.xml><?xml version="1.0" encoding="utf-8"?>
+<ds:datastoreItem xmlns:ds="http://schemas.openxmlformats.org/officeDocument/2006/customXml" ds:itemID="{2ED85E7B-5ED2-4E80-A1CC-FA2E6CBB949B}">
+  <ds:schemaRefs>
+    <ds:schemaRef ds:uri="http://schemas.microsoft.com/office/2006/metadata/properties"/>
+    <ds:schemaRef ds:uri="http://schemas.microsoft.com/office/infopath/2007/PartnerControls"/>
+  </ds:schemaRefs>
+</ds:datastoreItem>
+</file>
+
 <file path=customXml/itemProps3.xml><?xml version="1.0" encoding="utf-8"?>
 <ds:datastoreItem xmlns:ds="http://schemas.openxmlformats.org/officeDocument/2006/customXml" ds:itemID="{933037AC-8589-40C1-8DA4-DC94AA9E5662}">
   <ds:schemaRefs>

</xml_diff>